<commit_message>
updates some stuff with ingredients
</commit_message>
<xml_diff>
--- a/ROYAL.docx
+++ b/ROYAL.docx
@@ -650,6 +650,37 @@
           <w:highlight w:val="green"/>
         </w:rPr>
       </w:pPr>
+      <w:r>
+        <w:rPr>
+          <w:sz w:val="36"/>
+          <w:szCs w:val="36"/>
+          <w:highlight w:val="green"/>
+        </w:rPr>
+        <w:t>Продукт</w:t>
+      </w:r>
+    </w:p>
+    <w:p>
+      <w:pPr>
+        <w:pStyle w:val="ListParagraph"/>
+        <w:numPr>
+          <w:ilvl w:val="2"/>
+          <w:numId w:val="1"/>
+        </w:numPr>
+        <w:rPr>
+          <w:sz w:val="36"/>
+          <w:szCs w:val="36"/>
+          <w:highlight w:val="green"/>
+        </w:rPr>
+      </w:pPr>
+      <w:r>
+        <w:rPr>
+          <w:sz w:val="36"/>
+          <w:szCs w:val="36"/>
+          <w:highlight w:val="green"/>
+        </w:rPr>
+        <w:lastRenderedPageBreak/>
+        <w:t>Съставка</w:t>
+      </w:r>
     </w:p>
     <w:p>
       <w:pPr>
@@ -669,7 +700,6 @@
           <w:szCs w:val="36"/>
           <w:highlight w:val="green"/>
         </w:rPr>
-        <w:lastRenderedPageBreak/>
         <w:t>Бракува</w:t>
       </w:r>
     </w:p>
@@ -677,97 +707,44 @@
       <w:pPr>
         <w:pStyle w:val="ListParagraph"/>
         <w:numPr>
-          <w:ilvl w:val="1"/>
-          <w:numId w:val="1"/>
-        </w:numPr>
-        <w:rPr>
-          <w:sz w:val="36"/>
-          <w:szCs w:val="36"/>
-          <w:highlight w:val="green"/>
-        </w:rPr>
-      </w:pPr>
-    </w:p>
-    <w:p>
-      <w:pPr>
-        <w:rPr>
-          <w:sz w:val="36"/>
-          <w:szCs w:val="36"/>
-        </w:rPr>
-      </w:pPr>
-      <w:r>
-        <w:rPr>
-          <w:sz w:val="36"/>
-          <w:szCs w:val="36"/>
-        </w:rPr>
-        <w:t>Барман</w:t>
-      </w:r>
-    </w:p>
-    <w:p>
-      <w:pPr>
-        <w:pStyle w:val="ListParagraph"/>
-        <w:numPr>
-          <w:ilvl w:val="0"/>
-          <w:numId w:val="2"/>
-        </w:numPr>
-        <w:rPr>
-          <w:sz w:val="36"/>
-          <w:szCs w:val="36"/>
-        </w:rPr>
-      </w:pPr>
-      <w:r>
-        <w:rPr>
-          <w:sz w:val="36"/>
-          <w:szCs w:val="36"/>
-        </w:rPr>
-        <w:t xml:space="preserve">Получава поръчки </w:t>
-      </w:r>
-      <w:r>
-        <w:rPr>
-          <w:sz w:val="36"/>
-          <w:szCs w:val="36"/>
-          <w:highlight w:val="red"/>
-        </w:rPr>
-        <w:t>(само тези продукти които се правят на машина, да има някакъв флаг при създаване на продукти)</w:t>
-      </w:r>
-    </w:p>
-    <w:p>
-      <w:pPr>
-        <w:pStyle w:val="ListParagraph"/>
-        <w:numPr>
-          <w:ilvl w:val="0"/>
-          <w:numId w:val="2"/>
-        </w:numPr>
-        <w:rPr>
-          <w:sz w:val="36"/>
-          <w:szCs w:val="36"/>
-        </w:rPr>
-      </w:pPr>
-      <w:r>
-        <w:rPr>
-          <w:sz w:val="36"/>
-          <w:szCs w:val="36"/>
-        </w:rPr>
-        <w:t>Маркира артикул като направен</w:t>
-      </w:r>
-    </w:p>
-    <w:p>
-      <w:pPr>
-        <w:pStyle w:val="ListParagraph"/>
-        <w:numPr>
-          <w:ilvl w:val="0"/>
-          <w:numId w:val="2"/>
-        </w:numPr>
-        <w:rPr>
-          <w:sz w:val="36"/>
-          <w:szCs w:val="36"/>
-        </w:rPr>
-      </w:pPr>
-      <w:r>
-        <w:rPr>
-          <w:sz w:val="36"/>
-          <w:szCs w:val="36"/>
-        </w:rPr>
-        <w:t>Маркира цяла поръчка като направена</w:t>
+          <w:ilvl w:val="2"/>
+          <w:numId w:val="1"/>
+        </w:numPr>
+        <w:rPr>
+          <w:sz w:val="36"/>
+          <w:szCs w:val="36"/>
+          <w:highlight w:val="green"/>
+        </w:rPr>
+      </w:pPr>
+      <w:r>
+        <w:rPr>
+          <w:sz w:val="36"/>
+          <w:szCs w:val="36"/>
+          <w:highlight w:val="green"/>
+        </w:rPr>
+        <w:t>Продукт</w:t>
+      </w:r>
+    </w:p>
+    <w:p>
+      <w:pPr>
+        <w:pStyle w:val="ListParagraph"/>
+        <w:numPr>
+          <w:ilvl w:val="2"/>
+          <w:numId w:val="1"/>
+        </w:numPr>
+        <w:rPr>
+          <w:sz w:val="36"/>
+          <w:szCs w:val="36"/>
+          <w:highlight w:val="green"/>
+        </w:rPr>
+      </w:pPr>
+      <w:r>
+        <w:rPr>
+          <w:sz w:val="36"/>
+          <w:szCs w:val="36"/>
+          <w:highlight w:val="green"/>
+        </w:rPr>
+        <w:t>Съставка</w:t>
       </w:r>
     </w:p>
     <w:sectPr>

</xml_diff>